<commit_message>
fix: recursive function bug
</commit_message>
<xml_diff>
--- a/InstruccionesDeUso.docx
+++ b/InstruccionesDeUso.docx
@@ -60,7 +60,7 @@
                     <pic:cNvPicPr/>
                   </pic:nvPicPr>
                   <pic:blipFill>
-                    <a:blip r:embed="rId5"/>
+                    <a:blip r:embed="rId7"/>
                     <a:stretch>
                       <a:fillRect/>
                     </a:stretch>
@@ -222,6 +222,7 @@
         <w:rPr>
           <w:b/>
           <w:bCs/>
+          <w:noProof/>
         </w:rPr>
         <w:drawing>
           <wp:inline distT="0" distB="0" distL="0" distR="0" wp14:anchorId="21243AB4" wp14:editId="70734EC6">
@@ -239,7 +240,7 @@
                     <pic:cNvPicPr/>
                   </pic:nvPicPr>
                   <pic:blipFill>
-                    <a:blip r:embed="rId6"/>
+                    <a:blip r:embed="rId8"/>
                     <a:stretch>
                       <a:fillRect/>
                     </a:stretch>
@@ -337,8 +338,13 @@
       </w:r>
       <w:proofErr w:type="gramStart"/>
       <w:r>
-        <w:t>el .a</w:t>
-      </w:r>
+        <w:t>el .</w:t>
+      </w:r>
+      <w:proofErr w:type="spellStart"/>
+      <w:r>
+        <w:t>a</w:t>
+      </w:r>
+      <w:proofErr w:type="spellEnd"/>
       <w:proofErr w:type="gramEnd"/>
       <w:r>
         <w:t xml:space="preserve"> </w:t>
@@ -366,6 +372,9 @@
     </w:p>
     <w:p>
       <w:r>
+        <w:rPr>
+          <w:noProof/>
+        </w:rPr>
         <w:drawing>
           <wp:inline distT="0" distB="0" distL="0" distR="0" wp14:anchorId="033E86AB" wp14:editId="55AF500B">
             <wp:extent cx="3797495" cy="2305168"/>
@@ -382,7 +391,7 @@
                     <pic:cNvPicPr/>
                   </pic:nvPicPr>
                   <pic:blipFill>
-                    <a:blip r:embed="rId7"/>
+                    <a:blip r:embed="rId9"/>
                     <a:stretch>
                       <a:fillRect/>
                     </a:stretch>
@@ -420,6 +429,7 @@
       <w:proofErr w:type="spellEnd"/>
     </w:p>
     <w:sectPr>
+      <w:headerReference w:type="default" r:id="rId10"/>
       <w:pgSz w:w="12240" w:h="15840"/>
       <w:pgMar w:top="1440" w:right="1440" w:bottom="1440" w:left="1440" w:header="708" w:footer="708" w:gutter="0"/>
       <w:cols w:space="708"/>
@@ -427,6 +437,181 @@
     </w:sectPr>
   </w:body>
 </w:document>
+</file>
+
+<file path=word/endnotes.xml><?xml version="1.0" encoding="utf-8"?>
+<w:endnotes xmlns:wpc="http://schemas.microsoft.com/office/word/2010/wordprocessingCanvas" xmlns:cx="http://schemas.microsoft.com/office/drawing/2014/chartex" xmlns:cx1="http://schemas.microsoft.com/office/drawing/2015/9/8/chartex" xmlns:cx2="http://schemas.microsoft.com/office/drawing/2015/10/21/chartex" xmlns:cx3="http://schemas.microsoft.com/office/drawing/2016/5/9/chartex" xmlns:cx4="http://schemas.microsoft.com/office/drawing/2016/5/10/chartex" xmlns:cx5="http://schemas.microsoft.com/office/drawing/2016/5/11/chartex" xmlns:cx6="http://schemas.microsoft.com/office/drawing/2016/5/12/chartex" xmlns:cx7="http://schemas.microsoft.com/office/drawing/2016/5/13/chartex" xmlns:cx8="http://schemas.microsoft.com/office/drawing/2016/5/14/chartex" xmlns:mc="http://schemas.openxmlformats.org/markup-compatibility/2006" xmlns:aink="http://schemas.microsoft.com/office/drawing/2016/ink" xmlns:am3d="http://schemas.microsoft.com/office/drawing/2017/model3d" xmlns:o="urn:schemas-microsoft-com:office:office" xmlns:oel="http://schemas.microsoft.com/office/2019/extlst" xmlns:r="http://schemas.openxmlformats.org/officeDocument/2006/relationships" xmlns:m="http://schemas.openxmlformats.org/officeDocument/2006/math" xmlns:v="urn:schemas-microsoft-com:vml" xmlns:wp14="http://schemas.microsoft.com/office/word/2010/wordprocessingDrawing" xmlns:wp="http://schemas.openxmlformats.org/drawingml/2006/wordprocessingDrawing" xmlns:w10="urn:schemas-microsoft-com:office:word" xmlns:w="http://schemas.openxmlformats.org/wordprocessingml/2006/main" xmlns:w14="http://schemas.microsoft.com/office/word/2010/wordml" xmlns:w15="http://schemas.microsoft.com/office/word/2012/wordml" xmlns:w16cex="http://schemas.microsoft.com/office/word/2018/wordml/cex" xmlns:w16cid="http://schemas.microsoft.com/office/word/2016/wordml/cid" xmlns:w16="http://schemas.microsoft.com/office/word/2018/wordml" xmlns:w16du="http://schemas.microsoft.com/office/word/2023/wordml/word16du" xmlns:w16sdtdh="http://schemas.microsoft.com/office/word/2020/wordml/sdtdatahash" xmlns:w16sdtfl="http://schemas.microsoft.com/office/word/2024/wordml/sdtformatlock" xmlns:w16se="http://schemas.microsoft.com/office/word/2015/wordml/symex" xmlns:wpg="http://schemas.microsoft.com/office/word/2010/wordprocessingGroup" xmlns:wpi="http://schemas.microsoft.com/office/word/2010/wordprocessingInk" xmlns:wne="http://schemas.microsoft.com/office/word/2006/wordml" xmlns:wps="http://schemas.microsoft.com/office/word/2010/wordprocessingShape" mc:Ignorable="w14 w15 w16se w16cid w16 w16cex w16sdtdh w16sdtfl w16du wp14">
+  <w:endnote w:type="separator" w:id="-1">
+    <w:p>
+      <w:pPr>
+        <w:spacing w:after="0" w:line="240" w:lineRule="auto"/>
+      </w:pPr>
+      <w:r>
+        <w:separator/>
+      </w:r>
+    </w:p>
+  </w:endnote>
+  <w:endnote w:type="continuationSeparator" w:id="0">
+    <w:p>
+      <w:pPr>
+        <w:spacing w:after="0" w:line="240" w:lineRule="auto"/>
+      </w:pPr>
+      <w:r>
+        <w:continuationSeparator/>
+      </w:r>
+    </w:p>
+  </w:endnote>
+</w:endnotes>
+</file>
+
+<file path=word/footnotes.xml><?xml version="1.0" encoding="utf-8"?>
+<w:footnotes xmlns:wpc="http://schemas.microsoft.com/office/word/2010/wordprocessingCanvas" xmlns:cx="http://schemas.microsoft.com/office/drawing/2014/chartex" xmlns:cx1="http://schemas.microsoft.com/office/drawing/2015/9/8/chartex" xmlns:cx2="http://schemas.microsoft.com/office/drawing/2015/10/21/chartex" xmlns:cx3="http://schemas.microsoft.com/office/drawing/2016/5/9/chartex" xmlns:cx4="http://schemas.microsoft.com/office/drawing/2016/5/10/chartex" xmlns:cx5="http://schemas.microsoft.com/office/drawing/2016/5/11/chartex" xmlns:cx6="http://schemas.microsoft.com/office/drawing/2016/5/12/chartex" xmlns:cx7="http://schemas.microsoft.com/office/drawing/2016/5/13/chartex" xmlns:cx8="http://schemas.microsoft.com/office/drawing/2016/5/14/chartex" xmlns:mc="http://schemas.openxmlformats.org/markup-compatibility/2006" xmlns:aink="http://schemas.microsoft.com/office/drawing/2016/ink" xmlns:am3d="http://schemas.microsoft.com/office/drawing/2017/model3d" xmlns:o="urn:schemas-microsoft-com:office:office" xmlns:oel="http://schemas.microsoft.com/office/2019/extlst" xmlns:r="http://schemas.openxmlformats.org/officeDocument/2006/relationships" xmlns:m="http://schemas.openxmlformats.org/officeDocument/2006/math" xmlns:v="urn:schemas-microsoft-com:vml" xmlns:wp14="http://schemas.microsoft.com/office/word/2010/wordprocessingDrawing" xmlns:wp="http://schemas.openxmlformats.org/drawingml/2006/wordprocessingDrawing" xmlns:w10="urn:schemas-microsoft-com:office:word" xmlns:w="http://schemas.openxmlformats.org/wordprocessingml/2006/main" xmlns:w14="http://schemas.microsoft.com/office/word/2010/wordml" xmlns:w15="http://schemas.microsoft.com/office/word/2012/wordml" xmlns:w16cex="http://schemas.microsoft.com/office/word/2018/wordml/cex" xmlns:w16cid="http://schemas.microsoft.com/office/word/2016/wordml/cid" xmlns:w16="http://schemas.microsoft.com/office/word/2018/wordml" xmlns:w16du="http://schemas.microsoft.com/office/word/2023/wordml/word16du" xmlns:w16sdtdh="http://schemas.microsoft.com/office/word/2020/wordml/sdtdatahash" xmlns:w16sdtfl="http://schemas.microsoft.com/office/word/2024/wordml/sdtformatlock" xmlns:w16se="http://schemas.microsoft.com/office/word/2015/wordml/symex" xmlns:wpg="http://schemas.microsoft.com/office/word/2010/wordprocessingGroup" xmlns:wpi="http://schemas.microsoft.com/office/word/2010/wordprocessingInk" xmlns:wne="http://schemas.microsoft.com/office/word/2006/wordml" xmlns:wps="http://schemas.microsoft.com/office/word/2010/wordprocessingShape" mc:Ignorable="w14 w15 w16se w16cid w16 w16cex w16sdtdh w16sdtfl w16du wp14">
+  <w:footnote w:type="separator" w:id="-1">
+    <w:p>
+      <w:pPr>
+        <w:spacing w:after="0" w:line="240" w:lineRule="auto"/>
+      </w:pPr>
+      <w:r>
+        <w:separator/>
+      </w:r>
+    </w:p>
+  </w:footnote>
+  <w:footnote w:type="continuationSeparator" w:id="0">
+    <w:p>
+      <w:pPr>
+        <w:spacing w:after="0" w:line="240" w:lineRule="auto"/>
+      </w:pPr>
+      <w:r>
+        <w:continuationSeparator/>
+      </w:r>
+    </w:p>
+  </w:footnote>
+</w:footnotes>
+</file>
+
+<file path=word/header1.xml><?xml version="1.0" encoding="utf-8"?>
+<w:hdr xmlns:wpc="http://schemas.microsoft.com/office/word/2010/wordprocessingCanvas" xmlns:cx="http://schemas.microsoft.com/office/drawing/2014/chartex" xmlns:cx1="http://schemas.microsoft.com/office/drawing/2015/9/8/chartex" xmlns:cx2="http://schemas.microsoft.com/office/drawing/2015/10/21/chartex" xmlns:cx3="http://schemas.microsoft.com/office/drawing/2016/5/9/chartex" xmlns:cx4="http://schemas.microsoft.com/office/drawing/2016/5/10/chartex" xmlns:cx5="http://schemas.microsoft.com/office/drawing/2016/5/11/chartex" xmlns:cx6="http://schemas.microsoft.com/office/drawing/2016/5/12/chartex" xmlns:cx7="http://schemas.microsoft.com/office/drawing/2016/5/13/chartex" xmlns:cx8="http://schemas.microsoft.com/office/drawing/2016/5/14/chartex" xmlns:mc="http://schemas.openxmlformats.org/markup-compatibility/2006" xmlns:aink="http://schemas.microsoft.com/office/drawing/2016/ink" xmlns:am3d="http://schemas.microsoft.com/office/drawing/2017/model3d" xmlns:o="urn:schemas-microsoft-com:office:office" xmlns:oel="http://schemas.microsoft.com/office/2019/extlst" xmlns:r="http://schemas.openxmlformats.org/officeDocument/2006/relationships" xmlns:m="http://schemas.openxmlformats.org/officeDocument/2006/math" xmlns:v="urn:schemas-microsoft-com:vml" xmlns:wp14="http://schemas.microsoft.com/office/word/2010/wordprocessingDrawing" xmlns:wp="http://schemas.openxmlformats.org/drawingml/2006/wordprocessingDrawing" xmlns:w10="urn:schemas-microsoft-com:office:word" xmlns:w="http://schemas.openxmlformats.org/wordprocessingml/2006/main" xmlns:w14="http://schemas.microsoft.com/office/word/2010/wordml" xmlns:w15="http://schemas.microsoft.com/office/word/2012/wordml" xmlns:w16cex="http://schemas.microsoft.com/office/word/2018/wordml/cex" xmlns:w16cid="http://schemas.microsoft.com/office/word/2016/wordml/cid" xmlns:w16="http://schemas.microsoft.com/office/word/2018/wordml" xmlns:w16du="http://schemas.microsoft.com/office/word/2023/wordml/word16du" xmlns:w16sdtdh="http://schemas.microsoft.com/office/word/2020/wordml/sdtdatahash" xmlns:w16sdtfl="http://schemas.microsoft.com/office/word/2024/wordml/sdtformatlock" xmlns:w16se="http://schemas.microsoft.com/office/word/2015/wordml/symex" xmlns:wpg="http://schemas.microsoft.com/office/word/2010/wordprocessingGroup" xmlns:wpi="http://schemas.microsoft.com/office/word/2010/wordprocessingInk" xmlns:wne="http://schemas.microsoft.com/office/word/2006/wordml" xmlns:wps="http://schemas.microsoft.com/office/word/2010/wordprocessingShape" mc:Ignorable="w14 w15 w16se w16cid w16 w16cex w16sdtdh w16sdtfl w16du wp14">
+  <w:p>
+    <w:pPr>
+      <w:pStyle w:val="Encabezado"/>
+      <w:rPr>
+        <w:lang w:val="es-AR"/>
+      </w:rPr>
+    </w:pPr>
+    <w:proofErr w:type="gramStart"/>
+    <w:r>
+      <w:rPr>
+        <w:lang w:val="es-AR"/>
+      </w:rPr>
+      <w:t>Grupo :</w:t>
+    </w:r>
+    <w:proofErr w:type="gramEnd"/>
+    <w:r>
+      <w:rPr>
+        <w:rFonts w:ascii="Roboto" w:eastAsia="Times New Roman" w:hAnsi="Roboto" w:cs="Times New Roman"/>
+        <w:color w:val="EEEEEE"/>
+        <w:kern w:val="0"/>
+        <w:sz w:val="20"/>
+        <w:szCs w:val="20"/>
+        <w:lang w:val="es-AR" w:eastAsia="es-AR"/>
+        <w14:ligatures w14:val="none"/>
+      </w:rPr>
+      <w:t xml:space="preserve"> </w:t>
+    </w:r>
+    <w:r>
+      <w:rPr>
+        <w:lang w:val="es-AR"/>
+      </w:rPr>
+      <w:t xml:space="preserve">HUERGO ESTEFANÍA </w:t>
+    </w:r>
+    <w:proofErr w:type="gramStart"/>
+    <w:r>
+      <w:rPr>
+        <w:lang w:val="es-AR"/>
+      </w:rPr>
+      <w:t>BELÉN</w:t>
+    </w:r>
+    <w:r>
+      <w:rPr>
+        <w:lang w:val="es-AR"/>
+      </w:rPr>
+      <w:t xml:space="preserve"> ;</w:t>
+    </w:r>
+    <w:proofErr w:type="gramEnd"/>
+    <w:r>
+      <w:rPr>
+        <w:lang w:val="es-AR"/>
+      </w:rPr>
+      <w:t xml:space="preserve"> </w:t>
+    </w:r>
+    <w:r>
+      <w:rPr>
+        <w:lang w:val="es-AR"/>
+      </w:rPr>
+      <w:t xml:space="preserve">MASSA </w:t>
+    </w:r>
+    <w:proofErr w:type="gramStart"/>
+    <w:r>
+      <w:rPr>
+        <w:lang w:val="es-AR"/>
+      </w:rPr>
+      <w:t>VALENTIN</w:t>
+    </w:r>
+    <w:r>
+      <w:rPr>
+        <w:lang w:val="es-AR"/>
+      </w:rPr>
+      <w:t xml:space="preserve"> ;</w:t>
+    </w:r>
+    <w:proofErr w:type="gramEnd"/>
+    <w:r>
+      <w:rPr>
+        <w:lang w:val="es-AR"/>
+      </w:rPr>
+      <w:t xml:space="preserve"> </w:t>
+    </w:r>
+    <w:r>
+      <w:rPr>
+        <w:lang w:val="es-AR"/>
+      </w:rPr>
+      <w:t xml:space="preserve">MIRKO </w:t>
+    </w:r>
+    <w:proofErr w:type="gramStart"/>
+    <w:r>
+      <w:rPr>
+        <w:lang w:val="es-AR"/>
+      </w:rPr>
+      <w:t>CHACON</w:t>
+    </w:r>
+    <w:r>
+      <w:rPr>
+        <w:lang w:val="es-AR"/>
+      </w:rPr>
+      <w:t xml:space="preserve"> ;</w:t>
+    </w:r>
+    <w:r>
+      <w:rPr>
+        <w:lang w:val="es-AR"/>
+      </w:rPr>
+      <w:t>MARIA</w:t>
+    </w:r>
+    <w:proofErr w:type="gramEnd"/>
+    <w:r>
+      <w:rPr>
+        <w:lang w:val="es-AR"/>
+      </w:rPr>
+      <w:t xml:space="preserve"> DEL PILAR BOURDIEU</w:t>
+    </w:r>
+  </w:p>
+  <w:p>
+    <w:pPr>
+      <w:pStyle w:val="Encabezado"/>
+      <w:rPr>
+        <w:lang w:val="es-AR"/>
+      </w:rPr>
+    </w:pPr>
+  </w:p>
+</w:hdr>
 </file>
 
 <file path=word/numbering.xml><?xml version="1.0" encoding="utf-8"?>
@@ -1551,6 +1736,56 @@
       <w:spacing w:val="5"/>
     </w:rPr>
   </w:style>
+  <w:style w:type="paragraph" w:styleId="Encabezado">
+    <w:name w:val="header"/>
+    <w:basedOn w:val="Normal"/>
+    <w:link w:val="EncabezadoCar"/>
+    <w:uiPriority w:val="99"/>
+    <w:unhideWhenUsed/>
+    <w:rsid w:val="00470477"/>
+    <w:pPr>
+      <w:tabs>
+        <w:tab w:val="center" w:pos="4513"/>
+        <w:tab w:val="right" w:pos="9026"/>
+      </w:tabs>
+      <w:spacing w:after="0" w:line="240" w:lineRule="auto"/>
+    </w:pPr>
+  </w:style>
+  <w:style w:type="character" w:customStyle="1" w:styleId="EncabezadoCar">
+    <w:name w:val="Encabezado Car"/>
+    <w:basedOn w:val="Fuentedeprrafopredeter"/>
+    <w:link w:val="Encabezado"/>
+    <w:uiPriority w:val="99"/>
+    <w:rsid w:val="00470477"/>
+    <w:rPr>
+      <w:lang w:val="es-US"/>
+    </w:rPr>
+  </w:style>
+  <w:style w:type="paragraph" w:styleId="Piedepgina">
+    <w:name w:val="footer"/>
+    <w:basedOn w:val="Normal"/>
+    <w:link w:val="PiedepginaCar"/>
+    <w:uiPriority w:val="99"/>
+    <w:unhideWhenUsed/>
+    <w:rsid w:val="00470477"/>
+    <w:pPr>
+      <w:tabs>
+        <w:tab w:val="center" w:pos="4513"/>
+        <w:tab w:val="right" w:pos="9026"/>
+      </w:tabs>
+      <w:spacing w:after="0" w:line="240" w:lineRule="auto"/>
+    </w:pPr>
+  </w:style>
+  <w:style w:type="character" w:customStyle="1" w:styleId="PiedepginaCar">
+    <w:name w:val="Pie de página Car"/>
+    <w:basedOn w:val="Fuentedeprrafopredeter"/>
+    <w:link w:val="Piedepgina"/>
+    <w:uiPriority w:val="99"/>
+    <w:rsid w:val="00470477"/>
+    <w:rPr>
+      <w:lang w:val="es-US"/>
+    </w:rPr>
+  </w:style>
 </w:styles>
 </file>
 

</xml_diff>

<commit_message>
feature: part2 and end
</commit_message>
<xml_diff>
--- a/InstruccionesDeUso.docx
+++ b/InstruccionesDeUso.docx
@@ -280,12 +280,33 @@
     </w:p>
     <w:p>
       <w:r>
-        <w:t xml:space="preserve">Añadir esta ruta relativa: </w:t>
+        <w:t>Añadir esta</w:t>
+      </w:r>
+      <w:r>
+        <w:t>d</w:t>
+      </w:r>
+      <w:r>
+        <w:t xml:space="preserve"> ruta</w:t>
+      </w:r>
+      <w:r>
+        <w:t xml:space="preserve">s </w:t>
+      </w:r>
+      <w:r>
+        <w:t>relativa</w:t>
+      </w:r>
+      <w:r>
+        <w:t>s</w:t>
+      </w:r>
+      <w:r>
+        <w:t xml:space="preserve">: </w:t>
+      </w:r>
+    </w:p>
+    <w:p>
+      <w:r>
+        <w:lastRenderedPageBreak/>
+        <w:t xml:space="preserve"> </w:t>
       </w:r>
       <w:proofErr w:type="gramStart"/>
-      <w:r>
-        <w:t xml:space="preserve"> </w:t>
-      </w:r>
       <w:r>
         <w:t>..</w:t>
       </w:r>
@@ -332,8 +353,17 @@
       <w:proofErr w:type="spellEnd"/>
     </w:p>
     <w:p>
-      <w:r>
-        <w:lastRenderedPageBreak/>
+      <w:proofErr w:type="gramStart"/>
+      <w:r>
+        <w:t>..</w:t>
+      </w:r>
+      <w:proofErr w:type="gramEnd"/>
+      <w:r>
+        <w:t>\..\lib\Lista\bin\Debug\libLista.a</w:t>
+      </w:r>
+    </w:p>
+    <w:p>
+      <w:r>
         <w:t xml:space="preserve">Es </w:t>
       </w:r>
       <w:proofErr w:type="gramStart"/>

</xml_diff>